<commit_message>
Minor change for partial circular routes
git-svn-id: svn://127.0.0.1/Core@7949 17c802ae-cbca-534c-9e8e-6d19a4926c45
</commit_message>
<xml_diff>
--- a/trunk/doc/readme_exnm04050033en_updt33.docx
+++ b/trunk/doc/readme_exnm04050033en_updt33.docx
@@ -76,11 +76,21 @@
       <w:pPr>
         <w:pStyle w:val="coverinfo"/>
       </w:pPr>
-      <w:fldSimple w:instr=" DOCPROPERTY  $Product$  \* MERGEFORMAT ">
-        <w:r>
-          <w:t>Network Manager</w:t>
-        </w:r>
-      </w:fldSimple>
+      <w:r>
+        <w:fldChar w:fldCharType="begin"/>
+      </w:r>
+      <w:r>
+        <w:instrText xml:space="preserve"> DOCPROPERTY  $Product$  \* MERGEFORMAT </w:instrText>
+      </w:r>
+      <w:r>
+        <w:fldChar w:fldCharType="separate"/>
+      </w:r>
+      <w:r>
+        <w:t>Network Manager</w:t>
+      </w:r>
+      <w:r>
+        <w:fldChar w:fldCharType="end"/>
+      </w:r>
     </w:p>
     <w:p>
       <w:pPr>
@@ -110,19 +120,39 @@
       <w:pPr>
         <w:pStyle w:val="CoverVersion"/>
       </w:pPr>
-      <w:fldSimple w:instr=" DOCPROPERTY  &quot;$Base Release$&quot;  \* MERGEFORMAT ">
-        <w:r>
-          <w:t>4.5.0.0</w:t>
-        </w:r>
-      </w:fldSimple>
+      <w:r>
+        <w:fldChar w:fldCharType="begin"/>
+      </w:r>
+      <w:r>
+        <w:instrText xml:space="preserve"> DOCPROPERTY  "$Base Release$"  \* MERGEFORMAT </w:instrText>
+      </w:r>
+      <w:r>
+        <w:fldChar w:fldCharType="separate"/>
+      </w:r>
+      <w:r>
+        <w:t>4.5.0.0</w:t>
+      </w:r>
+      <w:r>
+        <w:fldChar w:fldCharType="end"/>
+      </w:r>
       <w:r>
         <w:t xml:space="preserve"> Fix </w:t>
       </w:r>
-      <w:fldSimple w:instr=" DOCPROPERTY  &quot;$Fix Number$&quot;  \* MERGEFORMAT ">
-        <w:r>
-          <w:t>33</w:t>
-        </w:r>
-      </w:fldSimple>
+      <w:r>
+        <w:fldChar w:fldCharType="begin"/>
+      </w:r>
+      <w:r>
+        <w:instrText xml:space="preserve"> DOCPROPERTY  "$Fix Number$"  \* MERGEFORMAT </w:instrText>
+      </w:r>
+      <w:r>
+        <w:fldChar w:fldCharType="separate"/>
+      </w:r>
+      <w:r>
+        <w:t>33</w:t>
+      </w:r>
+      <w:r>
+        <w:fldChar w:fldCharType="end"/>
+      </w:r>
       <w:r>
         <w:t>3</w:t>
       </w:r>
@@ -508,49 +538,62 @@
       <w:r>
         <w:t xml:space="preserve">This document defines the changes made to the </w:t>
       </w:r>
-      <w:fldSimple w:instr=" DOCPROPERTY  $Product$  \* MERGEFORMAT ">
+      <w:r>
+        <w:fldChar w:fldCharType="begin"/>
+      </w:r>
+      <w:r>
+        <w:instrText xml:space="preserve"> DOCPROPE</w:instrText>
+      </w:r>
+      <w:r>
+        <w:instrText xml:space="preserve">RTY  $Product$  \* MERGEFORMAT </w:instrText>
+      </w:r>
+      <w:r>
+        <w:fldChar w:fldCharType="separate"/>
+      </w:r>
+      <w:r>
+        <w:t>Network Manager</w:t>
+      </w:r>
+      <w:r>
+        <w:fldChar w:fldCharType="end"/>
+      </w:r>
+      <w:r>
+        <w:fldChar w:fldCharType="begin"/>
+      </w:r>
+      <w:r>
+        <w:instrText xml:space="preserve"> SUBJECT   \* MERGEFORMAT </w:instrText>
+      </w:r>
+      <w:r>
+        <w:fldChar w:fldCharType="end"/>
+      </w:r>
+      <w:r>
+        <w:t xml:space="preserve"> </w:t>
+      </w:r>
+      <w:r>
+        <w:t xml:space="preserve">product for </w:t>
+      </w:r>
+      <w:r>
+        <w:fldChar w:fldCharType="begin"/>
+      </w:r>
+      <w:r>
+        <w:instrText xml:space="preserve"> DOCPROPERTY  "$Base Release$"  \* MERGEFORMAT </w:instrText>
+      </w:r>
+      <w:r>
+        <w:fldChar w:fldCharType="separate"/>
+      </w:r>
+      <w:r>
+        <w:t>4.5.0.0</w:t>
+      </w:r>
+      <w:r>
+        <w:fldChar w:fldCharType="end"/>
+      </w:r>
+      <w:r>
+        <w:t xml:space="preserve"> Fix </w:t>
+      </w:r>
+      <w:fldSimple w:instr=" DOCPROPERTY  &quot;$Fix Number$&quot;  \* MERGEFORMAT ">
         <w:r>
-          <w:t>Network Manager</w:t>
+          <w:t>33</w:t>
         </w:r>
       </w:fldSimple>
-      <w:r>
-        <w:fldChar w:fldCharType="begin"/>
-      </w:r>
-      <w:r>
-        <w:instrText xml:space="preserve"> SUBJECT   \* MERGEFORMAT </w:instrText>
-      </w:r>
-      <w:r>
-        <w:fldChar w:fldCharType="end"/>
-      </w:r>
-      <w:r>
-        <w:t xml:space="preserve"> </w:t>
-      </w:r>
-      <w:r>
-        <w:t xml:space="preserve">product for </w:t>
-      </w:r>
-      <w:fldSimple w:instr=" DOCPROPERTY  &quot;$Base Release$&quot;  \* MERGEFORMAT ">
-        <w:r>
-          <w:t>4.5.0.0</w:t>
-        </w:r>
-      </w:fldSimple>
-      <w:r>
-        <w:t xml:space="preserve"> Fix </w:t>
-      </w:r>
-      <w:r>
-        <w:fldChar w:fldCharType="begin"/>
-      </w:r>
-      <w:r>
-        <w:instrText xml:space="preserve"> DOCPROPERTY  "$Fix Number$"  \* MERGEFORMAT </w:instrText>
-      </w:r>
-      <w:r>
-        <w:fldChar w:fldCharType="separate"/>
-      </w:r>
-      <w:r>
-        <w:t>33</w:t>
-      </w:r>
-      <w:r>
-        <w:fldChar w:fldCharType="end"/>
-      </w:r>
       <w:r>
         <w:t>3</w:t>
       </w:r>
@@ -632,11 +675,21 @@
             <w:pPr>
               <w:pStyle w:val="TableText"/>
             </w:pPr>
-            <w:fldSimple w:instr=" DOCPROPERTY  &quot;$Base Release$&quot;  \* MERGEFORMAT ">
-              <w:r>
-                <w:t>4.5.0.0</w:t>
-              </w:r>
-            </w:fldSimple>
+            <w:r>
+              <w:fldChar w:fldCharType="begin"/>
+            </w:r>
+            <w:r>
+              <w:instrText xml:space="preserve"> DOCPROPERTY  "$Base Release$"  \* MERGEFORMAT </w:instrText>
+            </w:r>
+            <w:r>
+              <w:fldChar w:fldCharType="separate"/>
+            </w:r>
+            <w:r>
+              <w:t>4.5.0.0</w:t>
+            </w:r>
+            <w:r>
+              <w:fldChar w:fldCharType="end"/>
+            </w:r>
           </w:p>
         </w:tc>
       </w:tr>
@@ -760,29 +813,15 @@
               </w:rPr>
               <w:t xml:space="preserve">that </w:t>
             </w:r>
-            <w:r>
-              <w:fldChar w:fldCharType="begin"/>
-            </w:r>
-            <w:r>
-              <w:instrText xml:space="preserve"> DOCPROPERTY  "$Bentley Select Release$"  \* MERGEFORMAT </w:instrText>
-            </w:r>
-            <w:r>
-              <w:fldChar w:fldCharType="separate"/>
-            </w:r>
-            <w:r>
-              <w:rPr>
-                <w:sz w:val="16"/>
-                <w:szCs w:val="16"/>
-              </w:rPr>
-              <w:t>exnm04050033en_updt33</w:t>
-            </w:r>
-            <w:r>
-              <w:rPr>
-                <w:sz w:val="16"/>
-                <w:szCs w:val="16"/>
-              </w:rPr>
-              <w:fldChar w:fldCharType="end"/>
-            </w:r>
+            <w:fldSimple w:instr=" DOCPROPERTY  &quot;$Bentley Select Release$&quot;  \* MERGEFORMAT ">
+              <w:r>
+                <w:rPr>
+                  <w:sz w:val="16"/>
+                  <w:szCs w:val="16"/>
+                </w:rPr>
+                <w:t>exnm04050033en_updt33</w:t>
+              </w:r>
+            </w:fldSimple>
             <w:r>
               <w:rPr>
                 <w:sz w:val="16"/>
@@ -849,14 +888,27 @@
               </w:rPr>
               <w:t xml:space="preserve">At the prompt type START </w:t>
             </w:r>
-            <w:fldSimple w:instr=" DOCPROPERTY  &quot;$Install SQL Script$&quot;  \* MERGEFORMAT ">
-              <w:r>
-                <w:rPr>
-                  <w:szCs w:val="16"/>
-                </w:rPr>
-                <w:t>NM_4500_fix33</w:t>
-              </w:r>
-            </w:fldSimple>
+            <w:r>
+              <w:fldChar w:fldCharType="begin"/>
+            </w:r>
+            <w:r>
+              <w:instrText xml:space="preserve"> DOCPROPERTY  "$Install SQL Script$"  \* MERGEFORMAT </w:instrText>
+            </w:r>
+            <w:r>
+              <w:fldChar w:fldCharType="separate"/>
+            </w:r>
+            <w:r>
+              <w:rPr>
+                <w:szCs w:val="16"/>
+              </w:rPr>
+              <w:t>NM_4500_fix33</w:t>
+            </w:r>
+            <w:r>
+              <w:rPr>
+                <w:szCs w:val="16"/>
+              </w:rPr>
+              <w:fldChar w:fldCharType="end"/>
+            </w:r>
             <w:r>
               <w:rPr>
                 <w:szCs w:val="16"/>
@@ -1180,7 +1232,7 @@
               <w:pStyle w:val="TableText"/>
             </w:pPr>
             <w:r>
-              <w:t>2.9</w:t>
+              <w:t>2.10</w:t>
             </w:r>
             <w:bookmarkStart w:id="3" w:name="_GoBack"/>
             <w:bookmarkEnd w:id="3"/>
@@ -1816,11 +1868,21 @@
           <w:pPr>
             <w:pStyle w:val="Header"/>
           </w:pPr>
-          <w:fldSimple w:instr=" TITLE   \* MERGEFORMAT ">
-            <w:r>
-              <w:t>Network Manager 4.4.0.0 Fix 36 Release Note</w:t>
-            </w:r>
-          </w:fldSimple>
+          <w:r>
+            <w:fldChar w:fldCharType="begin"/>
+          </w:r>
+          <w:r>
+            <w:instrText xml:space="preserve"> TITLE   \* MERGEFORMAT </w:instrText>
+          </w:r>
+          <w:r>
+            <w:fldChar w:fldCharType="separate"/>
+          </w:r>
+          <w:r>
+            <w:t>Network Manager 4.4.0.0 Fix 36 Release Note</w:t>
+          </w:r>
+          <w:r>
+            <w:fldChar w:fldCharType="end"/>
+          </w:r>
         </w:p>
       </w:tc>
     </w:tr>
@@ -1882,7 +1944,7 @@
             <w:fldChar w:fldCharType="separate"/>
           </w:r>
           <w:r>
-            <w:t>15-Apr-13</w:t>
+            <w:t>17-Apr-13</w:t>
           </w:r>
           <w:r>
             <w:fldChar w:fldCharType="end"/>
@@ -2052,11 +2114,21 @@
               <w:rStyle w:val="HighlightText"/>
             </w:rPr>
           </w:pPr>
-          <w:fldSimple w:instr=" DOCPROPERTY  $Product$  \* MERGEFORMAT ">
-            <w:r>
-              <w:t>Network Manager</w:t>
-            </w:r>
-          </w:fldSimple>
+          <w:r>
+            <w:fldChar w:fldCharType="begin"/>
+          </w:r>
+          <w:r>
+            <w:instrText xml:space="preserve"> DOCPROPERTY  $Product$  \* MERGEFORMAT </w:instrText>
+          </w:r>
+          <w:r>
+            <w:fldChar w:fldCharType="separate"/>
+          </w:r>
+          <w:r>
+            <w:t>Network Manager</w:t>
+          </w:r>
+          <w:r>
+            <w:fldChar w:fldCharType="end"/>
+          </w:r>
           <w:r>
             <w:t xml:space="preserve"> Fix Release Notes</w:t>
           </w:r>
@@ -2097,11 +2169,21 @@
           <w:vAlign w:val="center"/>
         </w:tcPr>
         <w:p>
-          <w:fldSimple w:instr=" DOCPROPERTY  &quot;$Base Release$&quot;  \* MERGEFORMAT ">
-            <w:r>
-              <w:t>4.5.0.0</w:t>
-            </w:r>
-          </w:fldSimple>
+          <w:r>
+            <w:fldChar w:fldCharType="begin"/>
+          </w:r>
+          <w:r>
+            <w:instrText xml:space="preserve"> DOCPROPERTY  "$Base Release$"  \* MERGEFORMAT </w:instrText>
+          </w:r>
+          <w:r>
+            <w:fldChar w:fldCharType="separate"/>
+          </w:r>
+          <w:r>
+            <w:t>4.5.0.0</w:t>
+          </w:r>
+          <w:r>
+            <w:fldChar w:fldCharType="end"/>
+          </w:r>
           <w:r>
             <w:t xml:space="preserve"> Fix </w:t>
           </w:r>

</xml_diff>

<commit_message>
Extra 3 was included in the string to execute file after system test QA failure.
git-svn-id: svn://127.0.0.1/Core@7960 17c802ae-cbca-534c-9e8e-6d19a4926c45
</commit_message>
<xml_diff>
--- a/trunk/doc/readme_exnm04050033en_updt33.docx
+++ b/trunk/doc/readme_exnm04050033en_updt33.docx
@@ -76,21 +76,11 @@
       <w:pPr>
         <w:pStyle w:val="coverinfo"/>
       </w:pPr>
-      <w:r>
-        <w:fldChar w:fldCharType="begin"/>
-      </w:r>
-      <w:r>
-        <w:instrText xml:space="preserve"> DOCPROPERTY  $Product$  \* MERGEFORMAT </w:instrText>
-      </w:r>
-      <w:r>
-        <w:fldChar w:fldCharType="separate"/>
-      </w:r>
-      <w:r>
-        <w:t>Network Manager</w:t>
-      </w:r>
-      <w:r>
-        <w:fldChar w:fldCharType="end"/>
-      </w:r>
+      <w:fldSimple w:instr=" DOCPROPERTY  $Product$  \* MERGEFORMAT ">
+        <w:r>
+          <w:t>Network Manager</w:t>
+        </w:r>
+      </w:fldSimple>
     </w:p>
     <w:p>
       <w:pPr>
@@ -120,39 +110,19 @@
       <w:pPr>
         <w:pStyle w:val="CoverVersion"/>
       </w:pPr>
-      <w:r>
-        <w:fldChar w:fldCharType="begin"/>
-      </w:r>
-      <w:r>
-        <w:instrText xml:space="preserve"> DOCPROPERTY  "$Base Release$"  \* MERGEFORMAT </w:instrText>
-      </w:r>
-      <w:r>
-        <w:fldChar w:fldCharType="separate"/>
-      </w:r>
-      <w:r>
-        <w:t>4.5.0.0</w:t>
-      </w:r>
-      <w:r>
-        <w:fldChar w:fldCharType="end"/>
-      </w:r>
+      <w:fldSimple w:instr=" DOCPROPERTY  &quot;$Base Release$&quot;  \* MERGEFORMAT ">
+        <w:r>
+          <w:t>4.5.0.0</w:t>
+        </w:r>
+      </w:fldSimple>
       <w:r>
         <w:t xml:space="preserve"> Fix </w:t>
       </w:r>
-      <w:r>
-        <w:fldChar w:fldCharType="begin"/>
-      </w:r>
-      <w:r>
-        <w:instrText xml:space="preserve"> DOCPROPERTY  "$Fix Number$"  \* MERGEFORMAT </w:instrText>
-      </w:r>
-      <w:r>
-        <w:fldChar w:fldCharType="separate"/>
-      </w:r>
-      <w:r>
-        <w:t>33</w:t>
-      </w:r>
-      <w:r>
-        <w:fldChar w:fldCharType="end"/>
-      </w:r>
+      <w:fldSimple w:instr=" DOCPROPERTY  &quot;$Fix Number$&quot;  \* MERGEFORMAT ">
+        <w:r>
+          <w:t>33</w:t>
+        </w:r>
+      </w:fldSimple>
       <w:r>
         <w:t>3</w:t>
       </w:r>
@@ -249,7 +219,7 @@
         <w:rPr>
           <w:noProof/>
         </w:rPr>
-        <w:instrText xml:space="preserve"> PAGEREF _Toc352924964 \h </w:instrText>
+        <w:instrText xml:space="preserve"> PAGEREF _Toc354384704 \h </w:instrText>
       </w:r>
       <w:r>
         <w:rPr>
@@ -325,7 +295,7 @@
         <w:rPr>
           <w:noProof/>
         </w:rPr>
-        <w:instrText xml:space="preserve"> PAGEREF _Toc352924965 \h </w:instrText>
+        <w:instrText xml:space="preserve"> PAGEREF _Toc354384705 \h </w:instrText>
       </w:r>
       <w:r>
         <w:rPr>
@@ -401,7 +371,7 @@
         <w:rPr>
           <w:noProof/>
         </w:rPr>
-        <w:instrText xml:space="preserve"> PAGEREF _Toc352924966 \h </w:instrText>
+        <w:instrText xml:space="preserve"> PAGEREF _Toc354384706 \h </w:instrText>
       </w:r>
       <w:r>
         <w:rPr>
@@ -477,7 +447,7 @@
         <w:rPr>
           <w:noProof/>
         </w:rPr>
-        <w:instrText xml:space="preserve"> PAGEREF _Toc352924967 \h </w:instrText>
+        <w:instrText xml:space="preserve"> PAGEREF _Toc354384707 \h </w:instrText>
       </w:r>
       <w:r>
         <w:rPr>
@@ -524,7 +494,7 @@
           <w:numId w:val="23"/>
         </w:numPr>
       </w:pPr>
-      <w:bookmarkStart w:id="0" w:name="_Toc352924964"/>
+      <w:bookmarkStart w:id="0" w:name="_Toc354384704"/>
       <w:r>
         <w:lastRenderedPageBreak/>
         <w:t>Introduction</w:t>
@@ -538,63 +508,50 @@
       <w:r>
         <w:t xml:space="preserve">This document defines the changes made to the </w:t>
       </w:r>
-      <w:r>
-        <w:fldChar w:fldCharType="begin"/>
-      </w:r>
-      <w:r>
-        <w:instrText xml:space="preserve"> DOCPROPE</w:instrText>
-      </w:r>
-      <w:r>
-        <w:instrText xml:space="preserve">RTY  $Product$  \* MERGEFORMAT </w:instrText>
-      </w:r>
-      <w:r>
-        <w:fldChar w:fldCharType="separate"/>
-      </w:r>
-      <w:r>
-        <w:t>Network Manager</w:t>
-      </w:r>
-      <w:r>
-        <w:fldChar w:fldCharType="end"/>
-      </w:r>
-      <w:r>
-        <w:fldChar w:fldCharType="begin"/>
-      </w:r>
-      <w:r>
-        <w:instrText xml:space="preserve"> SUBJECT   \* MERGEFORMAT </w:instrText>
-      </w:r>
-      <w:r>
-        <w:fldChar w:fldCharType="end"/>
-      </w:r>
-      <w:r>
-        <w:t xml:space="preserve"> </w:t>
-      </w:r>
-      <w:r>
-        <w:t xml:space="preserve">product for </w:t>
-      </w:r>
-      <w:r>
-        <w:fldChar w:fldCharType="begin"/>
-      </w:r>
-      <w:r>
-        <w:instrText xml:space="preserve"> DOCPROPERTY  "$Base Release$"  \* MERGEFORMAT </w:instrText>
-      </w:r>
-      <w:r>
-        <w:fldChar w:fldCharType="separate"/>
-      </w:r>
-      <w:r>
-        <w:t>4.5.0.0</w:t>
-      </w:r>
-      <w:r>
-        <w:fldChar w:fldCharType="end"/>
-      </w:r>
-      <w:r>
-        <w:t xml:space="preserve"> Fix </w:t>
-      </w:r>
-      <w:fldSimple w:instr=" DOCPROPERTY  &quot;$Fix Number$&quot;  \* MERGEFORMAT ">
+      <w:fldSimple w:instr=" DOCPROPERTY  $Product$  \* MERGEFORMAT ">
         <w:r>
-          <w:t>33</w:t>
+          <w:t>Network Manager</w:t>
         </w:r>
       </w:fldSimple>
       <w:r>
+        <w:fldChar w:fldCharType="begin"/>
+      </w:r>
+      <w:r>
+        <w:instrText xml:space="preserve"> SUBJECT   \* MERGEFORMAT </w:instrText>
+      </w:r>
+      <w:r>
+        <w:fldChar w:fldCharType="end"/>
+      </w:r>
+      <w:r>
+        <w:t xml:space="preserve"> </w:t>
+      </w:r>
+      <w:r>
+        <w:t xml:space="preserve">product for </w:t>
+      </w:r>
+      <w:fldSimple w:instr=" DOCPROPERTY  &quot;$Base Release$&quot;  \* MERGEFORMAT ">
+        <w:r>
+          <w:t>4.5.0.0</w:t>
+        </w:r>
+      </w:fldSimple>
+      <w:r>
+        <w:t xml:space="preserve"> Fix </w:t>
+      </w:r>
+      <w:r>
+        <w:fldChar w:fldCharType="begin"/>
+      </w:r>
+      <w:r>
+        <w:instrText xml:space="preserve"> DOCPROPERTY  "$Fix Number$"  \* MERGEFORMAT </w:instrText>
+      </w:r>
+      <w:r>
+        <w:fldChar w:fldCharType="separate"/>
+      </w:r>
+      <w:r>
+        <w:t>33</w:t>
+      </w:r>
+      <w:r>
+        <w:fldChar w:fldCharType="end"/>
+      </w:r>
+      <w:r>
         <w:t>3</w:t>
       </w:r>
       <w:r>
@@ -613,7 +570,7 @@
       <w:pPr>
         <w:pStyle w:val="Heading1"/>
       </w:pPr>
-      <w:bookmarkStart w:id="1" w:name="_Toc352924965"/>
+      <w:bookmarkStart w:id="1" w:name="_Toc354384705"/>
       <w:r>
         <w:t>Fix Details</w:t>
       </w:r>
@@ -675,21 +632,11 @@
             <w:pPr>
               <w:pStyle w:val="TableText"/>
             </w:pPr>
-            <w:r>
-              <w:fldChar w:fldCharType="begin"/>
-            </w:r>
-            <w:r>
-              <w:instrText xml:space="preserve"> DOCPROPERTY  "$Base Release$"  \* MERGEFORMAT </w:instrText>
-            </w:r>
-            <w:r>
-              <w:fldChar w:fldCharType="separate"/>
-            </w:r>
-            <w:r>
-              <w:t>4.5.0.0</w:t>
-            </w:r>
-            <w:r>
-              <w:fldChar w:fldCharType="end"/>
-            </w:r>
+            <w:fldSimple w:instr=" DOCPROPERTY  &quot;$Base Release$&quot;  \* MERGEFORMAT ">
+              <w:r>
+                <w:t>4.5.0.0</w:t>
+              </w:r>
+            </w:fldSimple>
           </w:p>
         </w:tc>
       </w:tr>
@@ -813,21 +760,28 @@
               </w:rPr>
               <w:t xml:space="preserve">that </w:t>
             </w:r>
-            <w:fldSimple w:instr=" DOCPROPERTY  &quot;$Bentley Select Release$&quot;  \* MERGEFORMAT ">
-              <w:r>
-                <w:rPr>
-                  <w:sz w:val="16"/>
-                  <w:szCs w:val="16"/>
-                </w:rPr>
-                <w:t>exnm04050033en_updt33</w:t>
-              </w:r>
-            </w:fldSimple>
+            <w:r>
+              <w:fldChar w:fldCharType="begin"/>
+            </w:r>
+            <w:r>
+              <w:instrText xml:space="preserve"> DOCPROPERTY  "$Bentley Select Release$"  \* MERGEFORMAT </w:instrText>
+            </w:r>
+            <w:r>
+              <w:fldChar w:fldCharType="separate"/>
+            </w:r>
             <w:r>
               <w:rPr>
                 <w:sz w:val="16"/>
                 <w:szCs w:val="16"/>
               </w:rPr>
-              <w:t>3</w:t>
+              <w:t>exnm04050033en_updt33</w:t>
+            </w:r>
+            <w:r>
+              <w:rPr>
+                <w:sz w:val="16"/>
+                <w:szCs w:val="16"/>
+              </w:rPr>
+              <w:fldChar w:fldCharType="end"/>
             </w:r>
             <w:r>
               <w:rPr>
@@ -909,12 +863,8 @@
               </w:rPr>
               <w:fldChar w:fldCharType="end"/>
             </w:r>
-            <w:r>
-              <w:rPr>
-                <w:szCs w:val="16"/>
-              </w:rPr>
-              <w:t>3</w:t>
-            </w:r>
+            <w:bookmarkStart w:id="2" w:name="_GoBack"/>
+            <w:bookmarkEnd w:id="2"/>
             <w:r>
               <w:rPr>
                 <w:szCs w:val="16"/>
@@ -1107,11 +1057,11 @@
       <w:pPr>
         <w:pStyle w:val="Heading1"/>
       </w:pPr>
-      <w:bookmarkStart w:id="2" w:name="_Toc352924966"/>
+      <w:bookmarkStart w:id="3" w:name="_Toc354384706"/>
       <w:r>
         <w:t>List of Amended Files</w:t>
       </w:r>
-      <w:bookmarkEnd w:id="2"/>
+      <w:bookmarkEnd w:id="3"/>
     </w:p>
     <w:tbl>
       <w:tblPr>
@@ -1234,8 +1184,6 @@
             <w:r>
               <w:t>2.10</w:t>
             </w:r>
-            <w:bookmarkStart w:id="3" w:name="_GoBack"/>
-            <w:bookmarkEnd w:id="3"/>
           </w:p>
         </w:tc>
       </w:tr>
@@ -1308,7 +1256,7 @@
       <w:pPr>
         <w:pStyle w:val="Heading1"/>
       </w:pPr>
-      <w:bookmarkStart w:id="4" w:name="_Toc352924967"/>
+      <w:bookmarkStart w:id="4" w:name="_Toc354384707"/>
       <w:r>
         <w:lastRenderedPageBreak/>
         <w:t>Log No. Summary</w:t>
@@ -1868,21 +1816,11 @@
           <w:pPr>
             <w:pStyle w:val="Header"/>
           </w:pPr>
-          <w:r>
-            <w:fldChar w:fldCharType="begin"/>
-          </w:r>
-          <w:r>
-            <w:instrText xml:space="preserve"> TITLE   \* MERGEFORMAT </w:instrText>
-          </w:r>
-          <w:r>
-            <w:fldChar w:fldCharType="separate"/>
-          </w:r>
-          <w:r>
-            <w:t>Network Manager 4.4.0.0 Fix 36 Release Note</w:t>
-          </w:r>
-          <w:r>
-            <w:fldChar w:fldCharType="end"/>
-          </w:r>
+          <w:fldSimple w:instr=" TITLE   \* MERGEFORMAT ">
+            <w:r>
+              <w:t>Network Manager 4.4.0.0 Fix 36 Release Note</w:t>
+            </w:r>
+          </w:fldSimple>
         </w:p>
       </w:tc>
     </w:tr>
@@ -1944,7 +1882,7 @@
             <w:fldChar w:fldCharType="separate"/>
           </w:r>
           <w:r>
-            <w:t>17-Apr-13</w:t>
+            <w:t>22-Apr-13</w:t>
           </w:r>
           <w:r>
             <w:fldChar w:fldCharType="end"/>
@@ -2114,21 +2052,11 @@
               <w:rStyle w:val="HighlightText"/>
             </w:rPr>
           </w:pPr>
-          <w:r>
-            <w:fldChar w:fldCharType="begin"/>
-          </w:r>
-          <w:r>
-            <w:instrText xml:space="preserve"> DOCPROPERTY  $Product$  \* MERGEFORMAT </w:instrText>
-          </w:r>
-          <w:r>
-            <w:fldChar w:fldCharType="separate"/>
-          </w:r>
-          <w:r>
-            <w:t>Network Manager</w:t>
-          </w:r>
-          <w:r>
-            <w:fldChar w:fldCharType="end"/>
-          </w:r>
+          <w:fldSimple w:instr=" DOCPROPERTY  $Product$  \* MERGEFORMAT ">
+            <w:r>
+              <w:t>Network Manager</w:t>
+            </w:r>
+          </w:fldSimple>
           <w:r>
             <w:t xml:space="preserve"> Fix Release Notes</w:t>
           </w:r>
@@ -2169,21 +2097,11 @@
           <w:vAlign w:val="center"/>
         </w:tcPr>
         <w:p>
-          <w:r>
-            <w:fldChar w:fldCharType="begin"/>
-          </w:r>
-          <w:r>
-            <w:instrText xml:space="preserve"> DOCPROPERTY  "$Base Release$"  \* MERGEFORMAT </w:instrText>
-          </w:r>
-          <w:r>
-            <w:fldChar w:fldCharType="separate"/>
-          </w:r>
-          <w:r>
-            <w:t>4.5.0.0</w:t>
-          </w:r>
-          <w:r>
-            <w:fldChar w:fldCharType="end"/>
-          </w:r>
+          <w:fldSimple w:instr=" DOCPROPERTY  &quot;$Base Release$&quot;  \* MERGEFORMAT ">
+            <w:r>
+              <w:t>4.5.0.0</w:t>
+            </w:r>
+          </w:fldSimple>
           <w:r>
             <w:t xml:space="preserve"> Fix </w:t>
           </w:r>

</xml_diff>

<commit_message>
failed to add the .SQL to the execute file.
git-svn-id: svn://127.0.0.1/Core@7961 17c802ae-cbca-534c-9e8e-6d19a4926c45
</commit_message>
<xml_diff>
--- a/trunk/doc/readme_exnm04050033en_updt33.docx
+++ b/trunk/doc/readme_exnm04050033en_updt33.docx
@@ -76,11 +76,21 @@
       <w:pPr>
         <w:pStyle w:val="coverinfo"/>
       </w:pPr>
-      <w:fldSimple w:instr=" DOCPROPERTY  $Product$  \* MERGEFORMAT ">
-        <w:r>
-          <w:t>Network Manager</w:t>
-        </w:r>
-      </w:fldSimple>
+      <w:r>
+        <w:fldChar w:fldCharType="begin"/>
+      </w:r>
+      <w:r>
+        <w:instrText xml:space="preserve"> DOCPROPERTY  $Product$  \* MERGEFORMAT </w:instrText>
+      </w:r>
+      <w:r>
+        <w:fldChar w:fldCharType="separate"/>
+      </w:r>
+      <w:r>
+        <w:t>Network Manager</w:t>
+      </w:r>
+      <w:r>
+        <w:fldChar w:fldCharType="end"/>
+      </w:r>
     </w:p>
     <w:p>
       <w:pPr>
@@ -110,21 +120,38 @@
       <w:pPr>
         <w:pStyle w:val="CoverVersion"/>
       </w:pPr>
-      <w:fldSimple w:instr=" DOCPROPERTY  &quot;$Base Release$&quot;  \* MERGEFORMAT ">
-        <w:r>
-          <w:t>4.5.0.0</w:t>
-        </w:r>
-      </w:fldSimple>
+      <w:r>
+        <w:fldChar w:fldCharType="begin"/>
+      </w:r>
+      <w:r>
+        <w:instrText xml:space="preserve"> DOCPROPERTY  "$Base Release$"  \* MERGEFORMAT </w:instrText>
+      </w:r>
+      <w:r>
+        <w:fldChar w:fldCharType="separate"/>
+      </w:r>
+      <w:r>
+        <w:t>4.5.0.0</w:t>
+      </w:r>
+      <w:r>
+        <w:fldChar w:fldCharType="end"/>
+      </w:r>
       <w:r>
         <w:t xml:space="preserve"> Fix </w:t>
       </w:r>
-      <w:fldSimple w:instr=" DOCPROPERTY  &quot;$Fix Number$&quot;  \* MERGEFORMAT ">
-        <w:r>
-          <w:t>33</w:t>
-        </w:r>
-      </w:fldSimple>
-      <w:r>
-        <w:t>3</w:t>
+      <w:r>
+        <w:fldChar w:fldCharType="begin"/>
+      </w:r>
+      <w:r>
+        <w:instrText xml:space="preserve"> DOCPROPERTY  "$Fix Number$"  \* MERGEFORMAT </w:instrText>
+      </w:r>
+      <w:r>
+        <w:fldChar w:fldCharType="separate"/>
+      </w:r>
+      <w:r>
+        <w:t>33</w:t>
+      </w:r>
+      <w:r>
+        <w:fldChar w:fldCharType="end"/>
       </w:r>
     </w:p>
     <w:p>
@@ -508,52 +535,62 @@
       <w:r>
         <w:t xml:space="preserve">This document defines the changes made to the </w:t>
       </w:r>
-      <w:fldSimple w:instr=" DOCPROPERTY  $Product$  \* MERGEFORMAT ">
+      <w:r>
+        <w:fldChar w:fldCharType="begin"/>
+      </w:r>
+      <w:r>
+        <w:instrText xml:space="preserve"> DOCPROPE</w:instrText>
+      </w:r>
+      <w:r>
+        <w:instrText xml:space="preserve">RTY  $Product$  \* MERGEFORMAT </w:instrText>
+      </w:r>
+      <w:r>
+        <w:fldChar w:fldCharType="separate"/>
+      </w:r>
+      <w:r>
+        <w:t>Network Manager</w:t>
+      </w:r>
+      <w:r>
+        <w:fldChar w:fldCharType="end"/>
+      </w:r>
+      <w:r>
+        <w:fldChar w:fldCharType="begin"/>
+      </w:r>
+      <w:r>
+        <w:instrText xml:space="preserve"> SUBJECT   \* MERGEFORMAT </w:instrText>
+      </w:r>
+      <w:r>
+        <w:fldChar w:fldCharType="end"/>
+      </w:r>
+      <w:r>
+        <w:t xml:space="preserve"> </w:t>
+      </w:r>
+      <w:r>
+        <w:t xml:space="preserve">product for </w:t>
+      </w:r>
+      <w:r>
+        <w:fldChar w:fldCharType="begin"/>
+      </w:r>
+      <w:r>
+        <w:instrText xml:space="preserve"> DOCPROPERTY  "$Base Release$"  \* MERGEFORMAT </w:instrText>
+      </w:r>
+      <w:r>
+        <w:fldChar w:fldCharType="separate"/>
+      </w:r>
+      <w:r>
+        <w:t>4.5.0.0</w:t>
+      </w:r>
+      <w:r>
+        <w:fldChar w:fldCharType="end"/>
+      </w:r>
+      <w:r>
+        <w:t xml:space="preserve"> Fix </w:t>
+      </w:r>
+      <w:fldSimple w:instr=" DOCPROPERTY  &quot;$Fix Number$&quot;  \* MERGEFORMAT ">
         <w:r>
-          <w:t>Network Manager</w:t>
+          <w:t>33</w:t>
         </w:r>
       </w:fldSimple>
-      <w:r>
-        <w:fldChar w:fldCharType="begin"/>
-      </w:r>
-      <w:r>
-        <w:instrText xml:space="preserve"> SUBJECT   \* MERGEFORMAT </w:instrText>
-      </w:r>
-      <w:r>
-        <w:fldChar w:fldCharType="end"/>
-      </w:r>
-      <w:r>
-        <w:t xml:space="preserve"> </w:t>
-      </w:r>
-      <w:r>
-        <w:t xml:space="preserve">product for </w:t>
-      </w:r>
-      <w:fldSimple w:instr=" DOCPROPERTY  &quot;$Base Release$&quot;  \* MERGEFORMAT ">
-        <w:r>
-          <w:t>4.5.0.0</w:t>
-        </w:r>
-      </w:fldSimple>
-      <w:r>
-        <w:t xml:space="preserve"> Fix </w:t>
-      </w:r>
-      <w:r>
-        <w:fldChar w:fldCharType="begin"/>
-      </w:r>
-      <w:r>
-        <w:instrText xml:space="preserve"> DOCPROPERTY  "$Fix Number$"  \* MERGEFORMAT </w:instrText>
-      </w:r>
-      <w:r>
-        <w:fldChar w:fldCharType="separate"/>
-      </w:r>
-      <w:r>
-        <w:t>33</w:t>
-      </w:r>
-      <w:r>
-        <w:fldChar w:fldCharType="end"/>
-      </w:r>
-      <w:r>
-        <w:t>3</w:t>
-      </w:r>
       <w:r>
         <w:t xml:space="preserve"> </w:t>
       </w:r>
@@ -632,11 +669,21 @@
             <w:pPr>
               <w:pStyle w:val="TableText"/>
             </w:pPr>
-            <w:fldSimple w:instr=" DOCPROPERTY  &quot;$Base Release$&quot;  \* MERGEFORMAT ">
-              <w:r>
-                <w:t>4.5.0.0</w:t>
-              </w:r>
-            </w:fldSimple>
+            <w:r>
+              <w:fldChar w:fldCharType="begin"/>
+            </w:r>
+            <w:r>
+              <w:instrText xml:space="preserve"> DOCPROPERTY  "$Base Release$"  \* MERGEFORMAT </w:instrText>
+            </w:r>
+            <w:r>
+              <w:fldChar w:fldCharType="separate"/>
+            </w:r>
+            <w:r>
+              <w:t>4.5.0.0</w:t>
+            </w:r>
+            <w:r>
+              <w:fldChar w:fldCharType="end"/>
+            </w:r>
           </w:p>
         </w:tc>
       </w:tr>
@@ -760,29 +807,15 @@
               </w:rPr>
               <w:t xml:space="preserve">that </w:t>
             </w:r>
-            <w:r>
-              <w:fldChar w:fldCharType="begin"/>
-            </w:r>
-            <w:r>
-              <w:instrText xml:space="preserve"> DOCPROPERTY  "$Bentley Select Release$"  \* MERGEFORMAT </w:instrText>
-            </w:r>
-            <w:r>
-              <w:fldChar w:fldCharType="separate"/>
-            </w:r>
-            <w:r>
-              <w:rPr>
-                <w:sz w:val="16"/>
-                <w:szCs w:val="16"/>
-              </w:rPr>
-              <w:t>exnm04050033en_updt33</w:t>
-            </w:r>
-            <w:r>
-              <w:rPr>
-                <w:sz w:val="16"/>
-                <w:szCs w:val="16"/>
-              </w:rPr>
-              <w:fldChar w:fldCharType="end"/>
-            </w:r>
+            <w:fldSimple w:instr=" DOCPROPERTY  &quot;$Bentley Select Release$&quot;  \* MERGEFORMAT ">
+              <w:r>
+                <w:rPr>
+                  <w:sz w:val="16"/>
+                  <w:szCs w:val="16"/>
+                </w:rPr>
+                <w:t>exnm04050033en_updt33</w:t>
+              </w:r>
+            </w:fldSimple>
             <w:r>
               <w:rPr>
                 <w:sz w:val="16"/>
@@ -842,29 +875,20 @@
               </w:rPr>
               <w:t xml:space="preserve">At the prompt type START </w:t>
             </w:r>
-            <w:r>
-              <w:fldChar w:fldCharType="begin"/>
-            </w:r>
-            <w:r>
-              <w:instrText xml:space="preserve"> DOCPROPERTY  "$Install SQL Script$"  \* MERGEFORMAT </w:instrText>
-            </w:r>
-            <w:r>
-              <w:fldChar w:fldCharType="separate"/>
-            </w:r>
+            <w:fldSimple w:instr=" DOCPROPERTY  &quot;$Install SQL Script$&quot;  \* MERGEFORMAT ">
+              <w:r>
+                <w:rPr>
+                  <w:szCs w:val="16"/>
+                </w:rPr>
+                <w:t>NM_4500_fix33</w:t>
+              </w:r>
+            </w:fldSimple>
             <w:r>
               <w:rPr>
                 <w:szCs w:val="16"/>
               </w:rPr>
-              <w:t>NM_4500_fix33</w:t>
+              <w:t>.SQL</w:t>
             </w:r>
-            <w:r>
-              <w:rPr>
-                <w:szCs w:val="16"/>
-              </w:rPr>
-              <w:fldChar w:fldCharType="end"/>
-            </w:r>
-            <w:bookmarkStart w:id="2" w:name="_GoBack"/>
-            <w:bookmarkEnd w:id="2"/>
             <w:r>
               <w:rPr>
                 <w:szCs w:val="16"/>
@@ -1057,11 +1081,11 @@
       <w:pPr>
         <w:pStyle w:val="Heading1"/>
       </w:pPr>
-      <w:bookmarkStart w:id="3" w:name="_Toc354384706"/>
+      <w:bookmarkStart w:id="2" w:name="_Toc354384706"/>
       <w:r>
         <w:t>List of Amended Files</w:t>
       </w:r>
-      <w:bookmarkEnd w:id="3"/>
+      <w:bookmarkEnd w:id="2"/>
     </w:p>
     <w:tbl>
       <w:tblPr>
@@ -1256,12 +1280,12 @@
       <w:pPr>
         <w:pStyle w:val="Heading1"/>
       </w:pPr>
-      <w:bookmarkStart w:id="4" w:name="_Toc354384707"/>
+      <w:bookmarkStart w:id="3" w:name="_Toc354384707"/>
       <w:r>
         <w:lastRenderedPageBreak/>
         <w:t>Log No. Summary</w:t>
       </w:r>
-      <w:bookmarkEnd w:id="4"/>
+      <w:bookmarkEnd w:id="3"/>
       <w:r>
         <w:t xml:space="preserve"> </w:t>
       </w:r>
@@ -1416,6 +1440,7 @@
                 <w:iCs w:val="0"/>
               </w:rPr>
             </w:pPr>
+            <w:bookmarkStart w:id="4" w:name="_GoBack"/>
             <w:r>
               <w:rPr>
                 <w:rStyle w:val="TableTitleline"/>
@@ -1470,6 +1495,7 @@
           </w:p>
         </w:tc>
       </w:tr>
+      <w:bookmarkEnd w:id="4"/>
       <w:tr>
         <w:trPr>
           <w:trHeight w:val="80"/>
@@ -1816,11 +1842,21 @@
           <w:pPr>
             <w:pStyle w:val="Header"/>
           </w:pPr>
-          <w:fldSimple w:instr=" TITLE   \* MERGEFORMAT ">
-            <w:r>
-              <w:t>Network Manager 4.4.0.0 Fix 36 Release Note</w:t>
-            </w:r>
-          </w:fldSimple>
+          <w:r>
+            <w:fldChar w:fldCharType="begin"/>
+          </w:r>
+          <w:r>
+            <w:instrText xml:space="preserve"> TITLE   \* MERGEFORMAT </w:instrText>
+          </w:r>
+          <w:r>
+            <w:fldChar w:fldCharType="separate"/>
+          </w:r>
+          <w:r>
+            <w:t>Network Manager 4.4.0.0 Fix 36 Release Note</w:t>
+          </w:r>
+          <w:r>
+            <w:fldChar w:fldCharType="end"/>
+          </w:r>
         </w:p>
       </w:tc>
     </w:tr>
@@ -2052,11 +2088,21 @@
               <w:rStyle w:val="HighlightText"/>
             </w:rPr>
           </w:pPr>
-          <w:fldSimple w:instr=" DOCPROPERTY  $Product$  \* MERGEFORMAT ">
-            <w:r>
-              <w:t>Network Manager</w:t>
-            </w:r>
-          </w:fldSimple>
+          <w:r>
+            <w:fldChar w:fldCharType="begin"/>
+          </w:r>
+          <w:r>
+            <w:instrText xml:space="preserve"> DOCPROPERTY  $Product$  \* MERGEFORMAT </w:instrText>
+          </w:r>
+          <w:r>
+            <w:fldChar w:fldCharType="separate"/>
+          </w:r>
+          <w:r>
+            <w:t>Network Manager</w:t>
+          </w:r>
+          <w:r>
+            <w:fldChar w:fldCharType="end"/>
+          </w:r>
           <w:r>
             <w:t xml:space="preserve"> Fix Release Notes</w:t>
           </w:r>
@@ -2097,11 +2143,21 @@
           <w:vAlign w:val="center"/>
         </w:tcPr>
         <w:p>
-          <w:fldSimple w:instr=" DOCPROPERTY  &quot;$Base Release$&quot;  \* MERGEFORMAT ">
-            <w:r>
-              <w:t>4.5.0.0</w:t>
-            </w:r>
-          </w:fldSimple>
+          <w:r>
+            <w:fldChar w:fldCharType="begin"/>
+          </w:r>
+          <w:r>
+            <w:instrText xml:space="preserve"> DOCPROPERTY  "$Base Release$"  \* MERGEFORMAT </w:instrText>
+          </w:r>
+          <w:r>
+            <w:fldChar w:fldCharType="separate"/>
+          </w:r>
+          <w:r>
+            <w:t>4.5.0.0</w:t>
+          </w:r>
+          <w:r>
+            <w:fldChar w:fldCharType="end"/>
+          </w:r>
           <w:r>
             <w:t xml:space="preserve"> Fix </w:t>
           </w:r>
@@ -2167,7 +2223,7 @@
             <w:rPr>
               <w:noProof/>
             </w:rPr>
-            <w:t>2</w:t>
+            <w:t>3</w:t>
           </w:r>
           <w:r>
             <w:rPr>

</xml_diff>